<commit_message>
Work to clean up and add comments to LSR Ch 5 R script to strengthen foundation of understanding
</commit_message>
<xml_diff>
--- a/Stats/LSR/LSR_Chapter5.docx
+++ b/Stats/LSR/LSR_Chapter5.docx
@@ -1022,13 +1022,8 @@
       <w:r>
         <w:t xml:space="preserve">In the </w:t>
       </w:r>
-      <w:proofErr w:type="spellStart"/>
-      <w:r>
-        <w:t>afl.margins</w:t>
-      </w:r>
-      <w:proofErr w:type="spellEnd"/>
-      <w:r>
-        <w:t xml:space="preserve"> </w:t>
+      <w:r>
+        <w:t xml:space="preserve">afl.margins </w:t>
       </w:r>
       <w:r>
         <w:t xml:space="preserve">vector, the values </w:t>
@@ -1465,14 +1460,9 @@
       <w:r>
         <w:t xml:space="preserve">It’s </w:t>
       </w:r>
-      <w:proofErr w:type="spellStart"/>
-      <w:r>
-        <w:t>b</w:t>
-      </w:r>
-      <w:r>
-        <w:t>bvious</w:t>
-      </w:r>
-      <w:proofErr w:type="spellEnd"/>
+      <w:r>
+        <w:t>obvious</w:t>
+      </w:r>
       <w:r>
         <w:t xml:space="preserve"> how to interpret the range, a little less obvious to interpret IQR. </w:t>
       </w:r>
@@ -1634,6 +1624,12 @@
         <w:t>mean absolute deviation</w:t>
       </w:r>
       <w:r>
+        <w:rPr>
+          <w:b/>
+        </w:rPr>
+        <w:t xml:space="preserve"> (AAD)</w:t>
+      </w:r>
+      <w:r>
         <w:t xml:space="preserve"> +</w:t>
       </w:r>
       <w:r>
@@ -1645,6 +1641,12 @@
         </w:rPr>
         <w:t>median absolute deviation</w:t>
       </w:r>
+      <w:r>
+        <w:rPr>
+          <w:b/>
+        </w:rPr>
+        <w:t xml:space="preserve"> (MAD)</w:t>
+      </w:r>
     </w:p>
     <w:p>
       <w:pPr>
@@ -1660,7 +1662,7 @@
         <w:rPr>
           <w:b/>
         </w:rPr>
-        <w:t>median absolute deviation</w:t>
+        <w:t>MAD</w:t>
       </w:r>
       <w:r>
         <w:t>,</w:t>
@@ -1689,7 +1691,7 @@
         <w:rPr>
           <w:b/>
         </w:rPr>
-        <w:t>mean absolute deviation</w:t>
+        <w:t>AAD</w:t>
       </w:r>
       <w:r>
         <w:t>,</w:t>
@@ -1713,7 +1715,22 @@
         <w:pStyle w:val="ListBullet"/>
       </w:pPr>
       <w:r>
-        <w:t xml:space="preserve">Although the mean absolute deviation measure has its uses, it's not the best measure of variability to use. </w:t>
+        <w:t>Although the</w:t>
+      </w:r>
+      <w:r>
+        <w:t xml:space="preserve"> </w:t>
+      </w:r>
+      <w:r>
+        <w:rPr>
+          <w:b/>
+        </w:rPr>
+        <w:t>AAD</w:t>
+      </w:r>
+      <w:r>
+        <w:t xml:space="preserve"> </w:t>
+      </w:r>
+      <w:r>
+        <w:t xml:space="preserve">measure has its uses, it's not the best measure of variability to use. </w:t>
       </w:r>
     </w:p>
     <w:p>
@@ -1788,19 +1805,45 @@
         <w:pStyle w:val="ListBullet"/>
       </w:pPr>
       <w:r>
-        <w:lastRenderedPageBreak/>
         <w:t>It’s b</w:t>
       </w:r>
       <w:r>
-        <w:t xml:space="preserve">asically same formula as mean absolute deviation, except </w:t>
+        <w:t xml:space="preserve">asically same formula as </w:t>
+      </w:r>
+      <w:r>
+        <w:rPr>
+          <w:b/>
+        </w:rPr>
+        <w:t>AAD</w:t>
+      </w:r>
+      <w:r>
+        <w:t xml:space="preserve">, except </w:t>
       </w:r>
       <w:r>
         <w:t>w/</w:t>
       </w:r>
       <w:r>
-        <w:t xml:space="preserve"> squares of deviations rather than absolute value</w:t>
-      </w:r>
-      <w:r>
+        <w:t xml:space="preserve"> </w:t>
+      </w:r>
+      <w:r>
+        <w:rPr>
+          <w:i/>
+        </w:rPr>
+        <w:t>squares of deviations</w:t>
+      </w:r>
+      <w:r>
+        <w:t xml:space="preserve"> rather than </w:t>
+      </w:r>
+      <w:r>
+        <w:rPr>
+          <w:i/>
+        </w:rPr>
+        <w:t>absolute value</w:t>
+      </w:r>
+      <w:r>
+        <w:rPr>
+          <w:i/>
+        </w:rPr>
         <w:t>s</w:t>
       </w:r>
     </w:p>
@@ -1872,6 +1915,7 @@
         <w:ind w:left="1080"/>
       </w:pPr>
       <w:r>
+        <w:lastRenderedPageBreak/>
         <w:t xml:space="preserve">Define </w:t>
       </w:r>
       <w:r>
@@ -1991,13 +2035,20 @@
     <w:p>
       <w:pPr>
         <w:pStyle w:val="ListBullet"/>
-      </w:pPr>
-      <w:r>
+        <w:rPr>
+          <w:highlight w:val="yellow"/>
+        </w:rPr>
+      </w:pPr>
+      <w:r>
+        <w:rPr>
+          <w:highlight w:val="yellow"/>
+        </w:rPr>
         <w:t xml:space="preserve">Regardless of whether describing a sample or drawing inferences about a population, </w:t>
       </w:r>
       <w:r>
         <w:rPr>
           <w:i/>
+          <w:highlight w:val="yellow"/>
         </w:rPr>
         <w:t>mean is calculated the same</w:t>
       </w:r>
@@ -2005,11 +2056,20 @@
     <w:p>
       <w:pPr>
         <w:pStyle w:val="ListBullet"/>
-      </w:pPr>
-      <w:r>
+        <w:rPr>
+          <w:highlight w:val="yellow"/>
+        </w:rPr>
+      </w:pPr>
+      <w:r>
+        <w:rPr>
+          <w:highlight w:val="yellow"/>
+        </w:rPr>
         <w:t xml:space="preserve">NOT SO </w:t>
       </w:r>
       <w:r>
+        <w:rPr>
+          <w:highlight w:val="yellow"/>
+        </w:rPr>
         <w:t>for variance or standard deviation, or for many other measures</w:t>
       </w:r>
     </w:p>
@@ -2081,11 +2141,19 @@
     <w:p>
       <w:pPr>
         <w:pStyle w:val="ListBullet"/>
-      </w:pPr>
-      <w:r>
+        <w:rPr>
+          <w:u w:val="single"/>
+        </w:rPr>
+      </w:pPr>
+      <w:bookmarkStart w:id="0" w:name="_GoBack"/>
+      <w:r>
+        <w:rPr>
+          <w:u w:val="single"/>
+        </w:rPr>
         <w:t>How do you interpret the variance?</w:t>
       </w:r>
     </w:p>
+    <w:bookmarkEnd w:id="0"/>
     <w:p>
       <w:pPr>
         <w:pStyle w:val="ListBullet"/>
@@ -2423,79 +2491,79 @@
         <w:pStyle w:val="ListBullet"/>
       </w:pPr>
       <w:r>
+        <w:t xml:space="preserve">Back to the </w:t>
+      </w:r>
+      <w:r>
+        <w:t>Median absolute deviation (MAD)</w:t>
+      </w:r>
+      <w:r>
+        <w:t xml:space="preserve">, which is </w:t>
+      </w:r>
+      <w:r>
+        <w:t xml:space="preserve">pretty much identical to the idea behind the mean absolute deviation (AAD) but </w:t>
+      </w:r>
+      <w:r>
+        <w:t>you use the median instead</w:t>
+      </w:r>
+    </w:p>
+    <w:p>
+      <w:pPr>
+        <w:pStyle w:val="ListBullet"/>
+      </w:pPr>
+      <w:r>
+        <w:t>It actually</w:t>
+      </w:r>
+      <w:r>
+        <w:t xml:space="preserve"> has a straightforward interpretation</w:t>
+      </w:r>
+      <w:r>
+        <w:rPr>
+          <w:i/>
+        </w:rPr>
+        <w:t xml:space="preserve">: </w:t>
+      </w:r>
+      <w:r>
+        <w:rPr>
+          <w:i/>
+        </w:rPr>
+        <w:t xml:space="preserve">Every </w:t>
+      </w:r>
+      <w:r>
+        <w:rPr>
+          <w:i/>
+        </w:rPr>
+        <w:t>observation in the data lies some distance away from the typical value</w:t>
+      </w:r>
+      <w:r>
+        <w:t xml:space="preserve"> (here, the median). </w:t>
+      </w:r>
+    </w:p>
+    <w:p>
+      <w:pPr>
+        <w:pStyle w:val="ListBullet"/>
+      </w:pPr>
+      <w:r>
+        <w:t xml:space="preserve">The MAD </w:t>
+      </w:r>
+      <w:r>
+        <w:t xml:space="preserve">is </w:t>
+      </w:r>
+      <w:r>
+        <w:t xml:space="preserve">an attempt to </w:t>
+      </w:r>
+      <w:r>
+        <w:rPr>
+          <w:i/>
+        </w:rPr>
+        <w:t xml:space="preserve">describe a typical deviation from a typical value in the data set. </w:t>
+      </w:r>
+    </w:p>
+    <w:p>
+      <w:pPr>
+        <w:pStyle w:val="ListBullet"/>
+      </w:pPr>
+      <w:r>
         <w:lastRenderedPageBreak/>
-        <w:t xml:space="preserve">Back to the </w:t>
-      </w:r>
-      <w:r>
-        <w:t>Median absolute deviation (MAD)</w:t>
-      </w:r>
-      <w:r>
-        <w:t xml:space="preserve">, which is </w:t>
-      </w:r>
-      <w:r>
-        <w:t xml:space="preserve">pretty much identical to the idea behind the mean absolute deviation (AAD) but </w:t>
-      </w:r>
-      <w:r>
-        <w:t>you use the median instead</w:t>
-      </w:r>
-    </w:p>
-    <w:p>
-      <w:pPr>
-        <w:pStyle w:val="ListBullet"/>
-      </w:pPr>
-      <w:r>
-        <w:t>It actually</w:t>
-      </w:r>
-      <w:r>
-        <w:t xml:space="preserve"> has a straightforward interpretation</w:t>
-      </w:r>
-      <w:r>
-        <w:rPr>
-          <w:i/>
-        </w:rPr>
-        <w:t xml:space="preserve">: </w:t>
-      </w:r>
-      <w:r>
-        <w:rPr>
-          <w:i/>
-        </w:rPr>
-        <w:t xml:space="preserve">Every </w:t>
-      </w:r>
-      <w:r>
-        <w:rPr>
-          <w:i/>
-        </w:rPr>
-        <w:t>observation in the data lies some distance away from the typical value</w:t>
-      </w:r>
-      <w:r>
-        <w:t xml:space="preserve"> (here, the median). </w:t>
-      </w:r>
-    </w:p>
-    <w:p>
-      <w:pPr>
-        <w:pStyle w:val="ListBullet"/>
-      </w:pPr>
-      <w:r>
-        <w:t xml:space="preserve">The MAD </w:t>
-      </w:r>
-      <w:r>
-        <w:t xml:space="preserve">is </w:t>
-      </w:r>
-      <w:r>
-        <w:t xml:space="preserve">an attempt to </w:t>
-      </w:r>
-      <w:r>
-        <w:rPr>
-          <w:i/>
-        </w:rPr>
-        <w:t xml:space="preserve">describe a typical deviation from a typical value in the data set. </w:t>
-      </w:r>
-    </w:p>
-    <w:p>
-      <w:pPr>
-        <w:pStyle w:val="ListBullet"/>
-      </w:pPr>
-      <w:r>
         <w:t>It w</w:t>
       </w:r>
       <w:r>
@@ -2682,13 +2750,8 @@
         <w:t>mption that the data is normal (</w:t>
       </w:r>
       <w:r>
-        <w:t xml:space="preserve">which is not true for </w:t>
-      </w:r>
-      <w:proofErr w:type="spellStart"/>
-      <w:r>
-        <w:t>afl.margins</w:t>
-      </w:r>
-      <w:proofErr w:type="spellEnd"/>
+        <w:t>which is not true for afl.margins</w:t>
+      </w:r>
       <w:r>
         <w:t>)</w:t>
       </w:r>
@@ -3005,7 +3068,6 @@
           <w:b/>
           <w:u w:val="single"/>
         </w:rPr>
-        <w:lastRenderedPageBreak/>
         <w:t>Chapter 5.</w:t>
       </w:r>
       <w:r>
@@ -3098,6 +3160,7 @@
         <w:pStyle w:val="ListBullet"/>
       </w:pPr>
       <w:r>
+        <w:lastRenderedPageBreak/>
         <w:t>**</w:t>
       </w:r>
       <w:r>
@@ -3467,13 +3530,8 @@
       <w:pPr>
         <w:pStyle w:val="ListBullet"/>
       </w:pPr>
-      <w:proofErr w:type="spellStart"/>
-      <w:r>
-        <w:t>Afl.margins</w:t>
-      </w:r>
-      <w:proofErr w:type="spellEnd"/>
-      <w:r>
-        <w:t xml:space="preserve"> is close to </w:t>
+      <w:r>
+        <w:t xml:space="preserve">Afl.margins is close to </w:t>
       </w:r>
       <w:proofErr w:type="spellStart"/>
       <w:r>
@@ -3672,7 +3730,6 @@
         <w:rPr>
           <w:noProof/>
         </w:rPr>
-        <w:lastRenderedPageBreak/>
         <w:drawing>
           <wp:inline distT="0" distB="0" distL="0" distR="0" wp14:anchorId="73F2818A" wp14:editId="4627A6ED">
             <wp:extent cx="1828800" cy="419100"/>
@@ -3723,6 +3780,7 @@
         <w:rPr>
           <w:noProof/>
         </w:rPr>
+        <w:lastRenderedPageBreak/>
         <w:drawing>
           <wp:inline distT="0" distB="0" distL="0" distR="0" wp14:anchorId="59CE903F" wp14:editId="5D81D899">
             <wp:extent cx="6547419" cy="797442"/>
@@ -4305,7 +4363,6 @@
         <w:rPr>
           <w:noProof/>
         </w:rPr>
-        <w:lastRenderedPageBreak/>
         <w:drawing>
           <wp:inline distT="0" distB="0" distL="0" distR="0" wp14:anchorId="678ACB01" wp14:editId="3CDF777E">
             <wp:extent cx="5943600" cy="542290"/>
@@ -4348,6 +4405,7 @@
         <w:pStyle w:val="ListBullet"/>
       </w:pPr>
       <w:r>
+        <w:lastRenderedPageBreak/>
         <w:t xml:space="preserve">Output </w:t>
       </w:r>
       <w:r>
@@ -4653,29 +4711,29 @@
         <w:pStyle w:val="ListBullet"/>
       </w:pPr>
       <w:r>
+        <w:t xml:space="preserve">What if you have multiple grouping variables? </w:t>
+      </w:r>
+    </w:p>
+    <w:p>
+      <w:pPr>
+        <w:pStyle w:val="ListBullet"/>
+      </w:pPr>
+      <w:r>
+        <w:t xml:space="preserve">Suppose, for example, you would like to look at average mood gain separately for all possible combinations of drug </w:t>
+      </w:r>
+      <w:r>
+        <w:t>+</w:t>
+      </w:r>
+      <w:r>
+        <w:t xml:space="preserve"> therapy.</w:t>
+      </w:r>
+    </w:p>
+    <w:p>
+      <w:pPr>
+        <w:pStyle w:val="ListBullet"/>
+      </w:pPr>
+      <w:r>
         <w:lastRenderedPageBreak/>
-        <w:t xml:space="preserve">What if you have multiple grouping variables? </w:t>
-      </w:r>
-    </w:p>
-    <w:p>
-      <w:pPr>
-        <w:pStyle w:val="ListBullet"/>
-      </w:pPr>
-      <w:r>
-        <w:t xml:space="preserve">Suppose, for example, you would like to look at average mood gain separately for all possible combinations of drug </w:t>
-      </w:r>
-      <w:r>
-        <w:t>+</w:t>
-      </w:r>
-      <w:r>
-        <w:t xml:space="preserve"> therapy.</w:t>
-      </w:r>
-    </w:p>
-    <w:p>
-      <w:pPr>
-        <w:pStyle w:val="ListBullet"/>
-      </w:pPr>
-      <w:r>
         <w:t>Possible w/</w:t>
       </w:r>
       <w:r>
@@ -5415,7 +5473,6 @@
         <w:pStyle w:val="ListBullet"/>
       </w:pPr>
       <w:r>
-        <w:lastRenderedPageBreak/>
         <w:t xml:space="preserve">In actual </w:t>
       </w:r>
       <w:r>
@@ -5480,6 +5537,7 @@
         <w:pStyle w:val="ListBullet"/>
       </w:pPr>
       <w:r>
+        <w:lastRenderedPageBreak/>
         <w:t>We</w:t>
       </w:r>
       <w:r>
@@ -6272,7 +6330,6 @@
         <w:ind w:left="1080"/>
       </w:pPr>
       <w:r>
-        <w:lastRenderedPageBreak/>
         <w:t xml:space="preserve">It’s not always the case that </w:t>
       </w:r>
       <w:r>
@@ -6316,6 +6373,7 @@
         <w:ind w:left="1080"/>
       </w:pPr>
       <w:r>
+        <w:lastRenderedPageBreak/>
         <w:t>Use common sense when trying to determine</w:t>
       </w:r>
       <w:r>
@@ -6888,35 +6946,35 @@
         <w:pStyle w:val="ListBullet"/>
       </w:pPr>
       <w:r>
+        <w:t xml:space="preserve">We can draw scatterplots to give us a general sense of how closely related </w:t>
+      </w:r>
+      <w:r>
+        <w:t>2</w:t>
+      </w:r>
+      <w:r>
+        <w:t xml:space="preserve"> variables are. </w:t>
+      </w:r>
+    </w:p>
+    <w:p>
+      <w:pPr>
+        <w:pStyle w:val="ListBullet"/>
+      </w:pPr>
+      <w:r>
+        <w:t>Ideally though,</w:t>
+      </w:r>
+      <w:r>
+        <w:t xml:space="preserve"> </w:t>
+      </w:r>
+      <w:r>
+        <w:t xml:space="preserve">we might want to say a bit more about it than that. </w:t>
+      </w:r>
+    </w:p>
+    <w:p>
+      <w:pPr>
+        <w:pStyle w:val="ListBullet"/>
+      </w:pPr>
+      <w:r>
         <w:lastRenderedPageBreak/>
-        <w:t xml:space="preserve">We can draw scatterplots to give us a general sense of how closely related </w:t>
-      </w:r>
-      <w:r>
-        <w:t>2</w:t>
-      </w:r>
-      <w:r>
-        <w:t xml:space="preserve"> variables are. </w:t>
-      </w:r>
-    </w:p>
-    <w:p>
-      <w:pPr>
-        <w:pStyle w:val="ListBullet"/>
-      </w:pPr>
-      <w:r>
-        <w:t>Ideally though,</w:t>
-      </w:r>
-      <w:r>
-        <w:t xml:space="preserve"> </w:t>
-      </w:r>
-      <w:r>
-        <w:t xml:space="preserve">we might want to say a bit more about it than that. </w:t>
-      </w:r>
-    </w:p>
-    <w:p>
-      <w:pPr>
-        <w:pStyle w:val="ListBullet"/>
-      </w:pPr>
-      <w:r>
         <w:t xml:space="preserve">Compare </w:t>
       </w:r>
       <w:r>
@@ -7428,7 +7486,6 @@
         <w:pStyle w:val="ListBullet"/>
       </w:pPr>
       <w:r>
-        <w:lastRenderedPageBreak/>
         <w:t>When r =</w:t>
       </w:r>
       <w:r>
@@ -7454,6 +7511,7 @@
         <w:rPr>
           <w:noProof/>
         </w:rPr>
+        <w:lastRenderedPageBreak/>
         <w:drawing>
           <wp:inline distT="0" distB="0" distL="0" distR="0" wp14:anchorId="4D227EC3" wp14:editId="49D68C36">
             <wp:extent cx="4619625" cy="5981700"/>
@@ -11298,12 +11356,7 @@
         <w:t xml:space="preserve">, + </w:t>
       </w:r>
       <w:r>
-        <w:t xml:space="preserve">about the individual events that your </w:t>
-      </w:r>
-      <w:bookmarkStart w:id="0" w:name="_GoBack"/>
-      <w:bookmarkEnd w:id="0"/>
-      <w:r>
-        <w:t xml:space="preserve">statistics are </w:t>
+        <w:t xml:space="preserve">about the individual events that your statistics are </w:t>
       </w:r>
       <w:r>
         <w:t>summarizing</w:t>
@@ -11745,7 +11798,6 @@
   <w:style w:type="character" w:default="1" w:styleId="DefaultParagraphFont">
     <w:name w:val="Default Paragraph Font"/>
     <w:uiPriority w:val="1"/>
-    <w:semiHidden/>
     <w:unhideWhenUsed/>
   </w:style>
   <w:style w:type="table" w:default="1" w:styleId="TableNormal">

</xml_diff>